<commit_message>
Updated Chidamber and Kemerer Metrics
</commit_message>
<xml_diff>
--- a/Project/Phase 1/Sprint 2/team_member_56773/metrics_set_56773.docx
+++ b/Project/Phase 1/Sprint 2/team_member_56773/metrics_set_56773.docx
@@ -1396,6 +1396,60 @@
         </w:rPr>
         <w:t xml:space="preserve">CBO - Coupling Between Objects</w:t>
       </w:r>
+      <w:r>
+        <w:drawing>
+          <wp:anchor allowOverlap="1" behindDoc="0" distB="114300" distT="114300" distL="114300" distR="114300" hidden="0" layoutInCell="1" locked="0" relativeHeight="0" simplePos="0">
+            <wp:simplePos x="0" y="0"/>
+            <wp:positionH relativeFrom="column">
+              <wp:posOffset>19051</wp:posOffset>
+            </wp:positionH>
+            <wp:positionV relativeFrom="paragraph">
+              <wp:posOffset>569254</wp:posOffset>
+            </wp:positionV>
+            <wp:extent cx="2195513" cy="3470684"/>
+            <wp:effectExtent b="0" l="0" r="0" t="0"/>
+            <wp:wrapSquare wrapText="bothSides" distB="114300" distT="114300" distL="114300" distR="114300"/>
+            <wp:docPr id="1" name="image6.png"/>
+            <a:graphic>
+              <a:graphicData uri="http://schemas.openxmlformats.org/drawingml/2006/picture">
+                <pic:pic>
+                  <pic:nvPicPr>
+                    <pic:cNvPr id="0" name="image6.png"/>
+                    <pic:cNvPicPr preferRelativeResize="0"/>
+                  </pic:nvPicPr>
+                  <pic:blipFill>
+                    <a:blip r:embed="rId7"/>
+                    <a:srcRect b="0" l="0" r="0" t="0"/>
+                    <a:stretch>
+                      <a:fillRect/>
+                    </a:stretch>
+                  </pic:blipFill>
+                  <pic:spPr>
+                    <a:xfrm>
+                      <a:off x="0" y="0"/>
+                      <a:ext cx="2195513" cy="3470684"/>
+                    </a:xfrm>
+                    <a:prstGeom prst="rect"/>
+                    <a:ln/>
+                  </pic:spPr>
+                </pic:pic>
+              </a:graphicData>
+            </a:graphic>
+          </wp:anchor>
+        </w:drawing>
+      </w:r>
+    </w:p>
+    <w:p>
+      <w:pPr>
+        <w:rPr>
+          <w:rFonts w:ascii="Roboto" w:cs="Roboto" w:eastAsia="Roboto" w:hAnsi="Roboto"/>
+        </w:rPr>
+      </w:pPr>
+      <w:r>
+        <w:rPr>
+          <w:rtl w:val="0"/>
+        </w:rPr>
+      </w:r>
     </w:p>
     <w:p>
       <w:pPr>
@@ -1525,6 +1579,37 @@
         </w:rPr>
         <w:t xml:space="preserve">) require changes to be made to many different related classes.</w:t>
       </w:r>
+    </w:p>
+    <w:p>
+      <w:pPr>
+        <w:rPr>
+          <w:rFonts w:ascii="Roboto" w:cs="Roboto" w:eastAsia="Roboto" w:hAnsi="Roboto"/>
+        </w:rPr>
+      </w:pPr>
+      <w:r>
+        <w:rPr>
+          <w:rtl w:val="0"/>
+        </w:rPr>
+      </w:r>
+    </w:p>
+    <w:p>
+      <w:pPr>
+        <w:rPr>
+          <w:rFonts w:ascii="Roboto" w:cs="Roboto" w:eastAsia="Roboto" w:hAnsi="Roboto"/>
+        </w:rPr>
+      </w:pPr>
+      <w:r>
+        <w:rPr>
+          <w:rtl w:val="0"/>
+        </w:rPr>
+      </w:r>
+    </w:p>
+    <w:p>
+      <w:pPr>
+        <w:rPr>
+          <w:rFonts w:ascii="Roboto" w:cs="Roboto" w:eastAsia="Roboto" w:hAnsi="Roboto"/>
+        </w:rPr>
+      </w:pPr>
       <w:r>
         <w:rPr>
           <w:rtl w:val="0"/>
@@ -1563,11 +1648,144 @@
       </w:pPr>
       <w:r>
         <w:rPr>
+          <w:rtl w:val="0"/>
+        </w:rPr>
+      </w:r>
+      <w:r>
+        <w:drawing>
+          <wp:anchor allowOverlap="1" behindDoc="0" distB="114300" distT="114300" distL="114300" distR="114300" hidden="0" layoutInCell="1" locked="0" relativeHeight="0" simplePos="0">
+            <wp:simplePos x="0" y="0"/>
+            <wp:positionH relativeFrom="column">
+              <wp:posOffset>19051</wp:posOffset>
+            </wp:positionH>
+            <wp:positionV relativeFrom="paragraph">
+              <wp:posOffset>114300</wp:posOffset>
+            </wp:positionV>
+            <wp:extent cx="1967205" cy="3211043"/>
+            <wp:effectExtent b="0" l="0" r="0" t="0"/>
+            <wp:wrapSquare wrapText="bothSides" distB="114300" distT="114300" distL="114300" distR="114300"/>
+            <wp:docPr id="6" name="image3.png"/>
+            <a:graphic>
+              <a:graphicData uri="http://schemas.openxmlformats.org/drawingml/2006/picture">
+                <pic:pic>
+                  <pic:nvPicPr>
+                    <pic:cNvPr id="0" name="image3.png"/>
+                    <pic:cNvPicPr preferRelativeResize="0"/>
+                  </pic:nvPicPr>
+                  <pic:blipFill>
+                    <a:blip r:embed="rId8"/>
+                    <a:srcRect b="0" l="0" r="0" t="0"/>
+                    <a:stretch>
+                      <a:fillRect/>
+                    </a:stretch>
+                  </pic:blipFill>
+                  <pic:spPr>
+                    <a:xfrm>
+                      <a:off x="0" y="0"/>
+                      <a:ext cx="1967205" cy="3211043"/>
+                    </a:xfrm>
+                    <a:prstGeom prst="rect"/>
+                    <a:ln/>
+                  </pic:spPr>
+                </pic:pic>
+              </a:graphicData>
+            </a:graphic>
+          </wp:anchor>
+        </w:drawing>
+      </w:r>
+    </w:p>
+    <w:p>
+      <w:pPr>
+        <w:rPr>
+          <w:rFonts w:ascii="Roboto" w:cs="Roboto" w:eastAsia="Roboto" w:hAnsi="Roboto"/>
+        </w:rPr>
+      </w:pPr>
+      <w:r>
+        <w:rPr>
           <w:rFonts w:ascii="Roboto" w:cs="Roboto" w:eastAsia="Roboto" w:hAnsi="Roboto"/>
           <w:rtl w:val="0"/>
         </w:rPr>
         <w:t xml:space="preserve">Inheritance tree depth in JabRef doesn’t seem to be as big of an issue as CBO, seeing as the average DIT per class is only 1.62 and the highest values for this metric are 7 and 9 for 28 classes. Although, this might be an indication of some needed refactoring to the middle classes of a number of inheritance trees, in order to distribute responsibilities and deliver better abstraction overall.</w:t>
       </w:r>
+    </w:p>
+    <w:p>
+      <w:pPr>
+        <w:rPr>
+          <w:rFonts w:ascii="Roboto" w:cs="Roboto" w:eastAsia="Roboto" w:hAnsi="Roboto"/>
+        </w:rPr>
+      </w:pPr>
+      <w:r>
+        <w:rPr>
+          <w:rtl w:val="0"/>
+        </w:rPr>
+      </w:r>
+    </w:p>
+    <w:p>
+      <w:pPr>
+        <w:rPr>
+          <w:rFonts w:ascii="Roboto" w:cs="Roboto" w:eastAsia="Roboto" w:hAnsi="Roboto"/>
+        </w:rPr>
+      </w:pPr>
+      <w:r>
+        <w:rPr>
+          <w:rtl w:val="0"/>
+        </w:rPr>
+      </w:r>
+    </w:p>
+    <w:p>
+      <w:pPr>
+        <w:rPr>
+          <w:rFonts w:ascii="Roboto" w:cs="Roboto" w:eastAsia="Roboto" w:hAnsi="Roboto"/>
+        </w:rPr>
+      </w:pPr>
+      <w:r>
+        <w:rPr>
+          <w:rtl w:val="0"/>
+        </w:rPr>
+      </w:r>
+    </w:p>
+    <w:p>
+      <w:pPr>
+        <w:rPr>
+          <w:rFonts w:ascii="Roboto" w:cs="Roboto" w:eastAsia="Roboto" w:hAnsi="Roboto"/>
+        </w:rPr>
+      </w:pPr>
+      <w:r>
+        <w:rPr>
+          <w:rtl w:val="0"/>
+        </w:rPr>
+      </w:r>
+    </w:p>
+    <w:p>
+      <w:pPr>
+        <w:rPr>
+          <w:rFonts w:ascii="Roboto" w:cs="Roboto" w:eastAsia="Roboto" w:hAnsi="Roboto"/>
+        </w:rPr>
+      </w:pPr>
+      <w:r>
+        <w:rPr>
+          <w:rtl w:val="0"/>
+        </w:rPr>
+      </w:r>
+    </w:p>
+    <w:p>
+      <w:pPr>
+        <w:rPr>
+          <w:rFonts w:ascii="Roboto" w:cs="Roboto" w:eastAsia="Roboto" w:hAnsi="Roboto"/>
+        </w:rPr>
+      </w:pPr>
+      <w:r>
+        <w:rPr>
+          <w:rtl w:val="0"/>
+        </w:rPr>
+      </w:r>
+    </w:p>
+    <w:p>
+      <w:pPr>
+        <w:rPr>
+          <w:rFonts w:ascii="Roboto" w:cs="Roboto" w:eastAsia="Roboto" w:hAnsi="Roboto"/>
+        </w:rPr>
+      </w:pPr>
       <w:r>
         <w:rPr>
           <w:rtl w:val="0"/>
@@ -1603,6 +1821,72 @@
       </w:pPr>
       <w:r>
         <w:rPr>
+          <w:rtl w:val="0"/>
+        </w:rPr>
+      </w:r>
+      <w:r>
+        <w:drawing>
+          <wp:anchor allowOverlap="1" behindDoc="0" distB="114300" distT="114300" distL="114300" distR="114300" hidden="0" layoutInCell="1" locked="0" relativeHeight="0" simplePos="0">
+            <wp:simplePos x="0" y="0"/>
+            <wp:positionH relativeFrom="column">
+              <wp:posOffset>19051</wp:posOffset>
+            </wp:positionH>
+            <wp:positionV relativeFrom="paragraph">
+              <wp:posOffset>114300</wp:posOffset>
+            </wp:positionV>
+            <wp:extent cx="2433638" cy="3792141"/>
+            <wp:effectExtent b="0" l="0" r="0" t="0"/>
+            <wp:wrapSquare wrapText="bothSides" distB="114300" distT="114300" distL="114300" distR="114300"/>
+            <wp:docPr id="4" name="image4.png"/>
+            <a:graphic>
+              <a:graphicData uri="http://schemas.openxmlformats.org/drawingml/2006/picture">
+                <pic:pic>
+                  <pic:nvPicPr>
+                    <pic:cNvPr id="0" name="image4.png"/>
+                    <pic:cNvPicPr preferRelativeResize="0"/>
+                  </pic:nvPicPr>
+                  <pic:blipFill>
+                    <a:blip r:embed="rId9"/>
+                    <a:srcRect b="0" l="0" r="0" t="0"/>
+                    <a:stretch>
+                      <a:fillRect/>
+                    </a:stretch>
+                  </pic:blipFill>
+                  <pic:spPr>
+                    <a:xfrm>
+                      <a:off x="0" y="0"/>
+                      <a:ext cx="2433638" cy="3792141"/>
+                    </a:xfrm>
+                    <a:prstGeom prst="rect"/>
+                    <a:ln/>
+                  </pic:spPr>
+                </pic:pic>
+              </a:graphicData>
+            </a:graphic>
+          </wp:anchor>
+        </w:drawing>
+      </w:r>
+    </w:p>
+    <w:p>
+      <w:pPr>
+        <w:rPr>
+          <w:rFonts w:ascii="Roboto" w:cs="Roboto" w:eastAsia="Roboto" w:hAnsi="Roboto"/>
+        </w:rPr>
+      </w:pPr>
+      <w:r>
+        <w:rPr>
+          <w:rtl w:val="0"/>
+        </w:rPr>
+      </w:r>
+    </w:p>
+    <w:p>
+      <w:pPr>
+        <w:rPr>
+          <w:rFonts w:ascii="Roboto" w:cs="Roboto" w:eastAsia="Roboto" w:hAnsi="Roboto"/>
+        </w:rPr>
+      </w:pPr>
+      <w:r>
+        <w:rPr>
           <w:rFonts w:ascii="Roboto" w:cs="Roboto" w:eastAsia="Roboto" w:hAnsi="Roboto"/>
           <w:rtl w:val="0"/>
         </w:rPr>
@@ -1638,6 +1922,109 @@
         </w:rPr>
         <w:t xml:space="preserve"> code smells, which indicate that a number of these classes should have their responsibilities divided into smaller classes. These were indeed some of the documented code smells in our report.</w:t>
       </w:r>
+    </w:p>
+    <w:p>
+      <w:pPr>
+        <w:rPr>
+          <w:rFonts w:ascii="Roboto" w:cs="Roboto" w:eastAsia="Roboto" w:hAnsi="Roboto"/>
+        </w:rPr>
+      </w:pPr>
+      <w:r>
+        <w:rPr>
+          <w:rtl w:val="0"/>
+        </w:rPr>
+      </w:r>
+    </w:p>
+    <w:p>
+      <w:pPr>
+        <w:rPr>
+          <w:rFonts w:ascii="Roboto" w:cs="Roboto" w:eastAsia="Roboto" w:hAnsi="Roboto"/>
+        </w:rPr>
+      </w:pPr>
+      <w:r>
+        <w:rPr>
+          <w:rtl w:val="0"/>
+        </w:rPr>
+      </w:r>
+    </w:p>
+    <w:p>
+      <w:pPr>
+        <w:rPr>
+          <w:rFonts w:ascii="Roboto" w:cs="Roboto" w:eastAsia="Roboto" w:hAnsi="Roboto"/>
+        </w:rPr>
+      </w:pPr>
+      <w:r>
+        <w:rPr>
+          <w:rtl w:val="0"/>
+        </w:rPr>
+      </w:r>
+    </w:p>
+    <w:p>
+      <w:pPr>
+        <w:rPr>
+          <w:rFonts w:ascii="Roboto" w:cs="Roboto" w:eastAsia="Roboto" w:hAnsi="Roboto"/>
+        </w:rPr>
+      </w:pPr>
+      <w:r>
+        <w:rPr>
+          <w:rtl w:val="0"/>
+        </w:rPr>
+      </w:r>
+    </w:p>
+    <w:p>
+      <w:pPr>
+        <w:rPr>
+          <w:rFonts w:ascii="Roboto" w:cs="Roboto" w:eastAsia="Roboto" w:hAnsi="Roboto"/>
+        </w:rPr>
+      </w:pPr>
+      <w:r>
+        <w:rPr>
+          <w:rtl w:val="0"/>
+        </w:rPr>
+      </w:r>
+    </w:p>
+    <w:p>
+      <w:pPr>
+        <w:rPr>
+          <w:rFonts w:ascii="Roboto" w:cs="Roboto" w:eastAsia="Roboto" w:hAnsi="Roboto"/>
+        </w:rPr>
+      </w:pPr>
+      <w:r>
+        <w:rPr>
+          <w:rtl w:val="0"/>
+        </w:rPr>
+      </w:r>
+    </w:p>
+    <w:p>
+      <w:pPr>
+        <w:rPr>
+          <w:rFonts w:ascii="Roboto" w:cs="Roboto" w:eastAsia="Roboto" w:hAnsi="Roboto"/>
+        </w:rPr>
+      </w:pPr>
+      <w:r>
+        <w:rPr>
+          <w:rtl w:val="0"/>
+        </w:rPr>
+      </w:r>
+    </w:p>
+    <w:p>
+      <w:pPr>
+        <w:rPr>
+          <w:rFonts w:ascii="Roboto" w:cs="Roboto" w:eastAsia="Roboto" w:hAnsi="Roboto"/>
+        </w:rPr>
+      </w:pPr>
+      <w:r>
+        <w:rPr>
+          <w:rtl w:val="0"/>
+        </w:rPr>
+      </w:r>
+    </w:p>
+    <w:p>
+      <w:pPr>
+        <w:rPr>
+          <w:rFonts w:ascii="Roboto" w:cs="Roboto" w:eastAsia="Roboto" w:hAnsi="Roboto"/>
+        </w:rPr>
+      </w:pPr>
       <w:r>
         <w:rPr>
           <w:rtl w:val="0"/>
@@ -1664,6 +2051,60 @@
         </w:rPr>
         <w:t xml:space="preserve">NOC -  Number of Children</w:t>
       </w:r>
+      <w:r>
+        <w:drawing>
+          <wp:anchor allowOverlap="1" behindDoc="0" distB="114300" distT="114300" distL="114300" distR="114300" hidden="0" layoutInCell="1" locked="0" relativeHeight="0" simplePos="0">
+            <wp:simplePos x="0" y="0"/>
+            <wp:positionH relativeFrom="column">
+              <wp:posOffset>1</wp:posOffset>
+            </wp:positionH>
+            <wp:positionV relativeFrom="paragraph">
+              <wp:posOffset>628650</wp:posOffset>
+            </wp:positionV>
+            <wp:extent cx="2833688" cy="3510921"/>
+            <wp:effectExtent b="0" l="0" r="0" t="0"/>
+            <wp:wrapSquare wrapText="bothSides" distB="114300" distT="114300" distL="114300" distR="114300"/>
+            <wp:docPr id="3" name="image1.png"/>
+            <a:graphic>
+              <a:graphicData uri="http://schemas.openxmlformats.org/drawingml/2006/picture">
+                <pic:pic>
+                  <pic:nvPicPr>
+                    <pic:cNvPr id="0" name="image1.png"/>
+                    <pic:cNvPicPr preferRelativeResize="0"/>
+                  </pic:nvPicPr>
+                  <pic:blipFill>
+                    <a:blip r:embed="rId10"/>
+                    <a:srcRect b="0" l="0" r="0" t="0"/>
+                    <a:stretch>
+                      <a:fillRect/>
+                    </a:stretch>
+                  </pic:blipFill>
+                  <pic:spPr>
+                    <a:xfrm>
+                      <a:off x="0" y="0"/>
+                      <a:ext cx="2833688" cy="3510921"/>
+                    </a:xfrm>
+                    <a:prstGeom prst="rect"/>
+                    <a:ln/>
+                  </pic:spPr>
+                </pic:pic>
+              </a:graphicData>
+            </a:graphic>
+          </wp:anchor>
+        </w:drawing>
+      </w:r>
+    </w:p>
+    <w:p>
+      <w:pPr>
+        <w:rPr>
+          <w:rFonts w:ascii="Roboto" w:cs="Roboto" w:eastAsia="Roboto" w:hAnsi="Roboto"/>
+        </w:rPr>
+      </w:pPr>
+      <w:r>
+        <w:rPr>
+          <w:rtl w:val="0"/>
+        </w:rPr>
+      </w:r>
     </w:p>
     <w:p>
       <w:pPr>
@@ -1755,6 +2196,61 @@
       </w:pPr>
       <w:r>
         <w:rPr>
+          <w:rtl w:val="0"/>
+        </w:rPr>
+      </w:r>
+      <w:r>
+        <w:drawing>
+          <wp:anchor allowOverlap="1" behindDoc="0" distB="114300" distT="114300" distL="114300" distR="114300" hidden="0" layoutInCell="1" locked="0" relativeHeight="0" simplePos="0">
+            <wp:simplePos x="0" y="0"/>
+            <wp:positionH relativeFrom="column">
+              <wp:posOffset>19051</wp:posOffset>
+            </wp:positionH>
+            <wp:positionV relativeFrom="paragraph">
+              <wp:posOffset>114300</wp:posOffset>
+            </wp:positionV>
+            <wp:extent cx="1966913" cy="3984693"/>
+            <wp:effectExtent b="0" l="0" r="0" t="0"/>
+            <wp:wrapSquare wrapText="bothSides" distB="114300" distT="114300" distL="114300" distR="114300"/>
+            <wp:docPr id="5" name="image2.png"/>
+            <a:graphic>
+              <a:graphicData uri="http://schemas.openxmlformats.org/drawingml/2006/picture">
+                <pic:pic>
+                  <pic:nvPicPr>
+                    <pic:cNvPr id="0" name="image2.png"/>
+                    <pic:cNvPicPr preferRelativeResize="0"/>
+                  </pic:nvPicPr>
+                  <pic:blipFill>
+                    <a:blip r:embed="rId11"/>
+                    <a:srcRect b="0" l="0" r="0" t="0"/>
+                    <a:stretch>
+                      <a:fillRect/>
+                    </a:stretch>
+                  </pic:blipFill>
+                  <pic:spPr>
+                    <a:xfrm>
+                      <a:off x="0" y="0"/>
+                      <a:ext cx="1966913" cy="3984693"/>
+                    </a:xfrm>
+                    <a:prstGeom prst="rect"/>
+                    <a:ln/>
+                  </pic:spPr>
+                </pic:pic>
+              </a:graphicData>
+            </a:graphic>
+          </wp:anchor>
+        </w:drawing>
+      </w:r>
+    </w:p>
+    <w:p>
+      <w:pPr>
+        <w:spacing w:after="200" w:before="200" w:lineRule="auto"/>
+        <w:rPr>
+          <w:rFonts w:ascii="Roboto" w:cs="Roboto" w:eastAsia="Roboto" w:hAnsi="Roboto"/>
+        </w:rPr>
+      </w:pPr>
+      <w:r>
+        <w:rPr>
           <w:rFonts w:ascii="Roboto" w:cs="Roboto" w:eastAsia="Roboto" w:hAnsi="Roboto"/>
           <w:rtl w:val="0"/>
         </w:rPr>
@@ -1790,6 +2286,66 @@
         </w:rPr>
         <w:t xml:space="preserve">Additionally, classes with a high RFC hold a higher level of complexity and are therefore harder to understand and make changes from the get go.</w:t>
       </w:r>
+    </w:p>
+    <w:p>
+      <w:pPr>
+        <w:spacing w:after="200" w:before="200" w:lineRule="auto"/>
+        <w:rPr>
+          <w:rFonts w:ascii="Roboto" w:cs="Roboto" w:eastAsia="Roboto" w:hAnsi="Roboto"/>
+        </w:rPr>
+      </w:pPr>
+      <w:r>
+        <w:rPr>
+          <w:rtl w:val="0"/>
+        </w:rPr>
+      </w:r>
+    </w:p>
+    <w:p>
+      <w:pPr>
+        <w:spacing w:after="200" w:before="200" w:lineRule="auto"/>
+        <w:rPr>
+          <w:rFonts w:ascii="Roboto" w:cs="Roboto" w:eastAsia="Roboto" w:hAnsi="Roboto"/>
+        </w:rPr>
+      </w:pPr>
+      <w:r>
+        <w:rPr>
+          <w:rtl w:val="0"/>
+        </w:rPr>
+      </w:r>
+    </w:p>
+    <w:p>
+      <w:pPr>
+        <w:spacing w:after="200" w:before="200" w:lineRule="auto"/>
+        <w:rPr>
+          <w:rFonts w:ascii="Roboto" w:cs="Roboto" w:eastAsia="Roboto" w:hAnsi="Roboto"/>
+        </w:rPr>
+      </w:pPr>
+      <w:r>
+        <w:rPr>
+          <w:rtl w:val="0"/>
+        </w:rPr>
+      </w:r>
+    </w:p>
+    <w:p>
+      <w:pPr>
+        <w:spacing w:after="200" w:before="200" w:lineRule="auto"/>
+        <w:rPr>
+          <w:rFonts w:ascii="Roboto" w:cs="Roboto" w:eastAsia="Roboto" w:hAnsi="Roboto"/>
+        </w:rPr>
+      </w:pPr>
+      <w:r>
+        <w:rPr>
+          <w:rtl w:val="0"/>
+        </w:rPr>
+      </w:r>
+    </w:p>
+    <w:p>
+      <w:pPr>
+        <w:spacing w:after="200" w:before="200" w:lineRule="auto"/>
+        <w:rPr>
+          <w:rFonts w:ascii="Roboto" w:cs="Roboto" w:eastAsia="Roboto" w:hAnsi="Roboto"/>
+        </w:rPr>
+      </w:pPr>
       <w:r>
         <w:rPr>
           <w:rtl w:val="0"/>
@@ -1825,6 +2381,60 @@
       </w:pPr>
       <w:r>
         <w:rPr>
+          <w:rtl w:val="0"/>
+        </w:rPr>
+      </w:r>
+      <w:r>
+        <w:drawing>
+          <wp:anchor allowOverlap="1" behindDoc="0" distB="114300" distT="114300" distL="114300" distR="114300" hidden="0" layoutInCell="1" locked="0" relativeHeight="0" simplePos="0">
+            <wp:simplePos x="0" y="0"/>
+            <wp:positionH relativeFrom="column">
+              <wp:posOffset>1</wp:posOffset>
+            </wp:positionH>
+            <wp:positionV relativeFrom="paragraph">
+              <wp:posOffset>142875</wp:posOffset>
+            </wp:positionV>
+            <wp:extent cx="2757488" cy="3477992"/>
+            <wp:effectExtent b="0" l="0" r="0" t="0"/>
+            <wp:wrapSquare wrapText="bothSides" distB="114300" distT="114300" distL="114300" distR="114300"/>
+            <wp:docPr id="2" name="image5.png"/>
+            <a:graphic>
+              <a:graphicData uri="http://schemas.openxmlformats.org/drawingml/2006/picture">
+                <pic:pic>
+                  <pic:nvPicPr>
+                    <pic:cNvPr id="0" name="image5.png"/>
+                    <pic:cNvPicPr preferRelativeResize="0"/>
+                  </pic:nvPicPr>
+                  <pic:blipFill>
+                    <a:blip r:embed="rId12"/>
+                    <a:srcRect b="0" l="0" r="0" t="0"/>
+                    <a:stretch>
+                      <a:fillRect/>
+                    </a:stretch>
+                  </pic:blipFill>
+                  <pic:spPr>
+                    <a:xfrm>
+                      <a:off x="0" y="0"/>
+                      <a:ext cx="2757488" cy="3477992"/>
+                    </a:xfrm>
+                    <a:prstGeom prst="rect"/>
+                    <a:ln/>
+                  </pic:spPr>
+                </pic:pic>
+              </a:graphicData>
+            </a:graphic>
+          </wp:anchor>
+        </w:drawing>
+      </w:r>
+    </w:p>
+    <w:p>
+      <w:pPr>
+        <w:rPr>
+          <w:rFonts w:ascii="Roboto" w:cs="Roboto" w:eastAsia="Roboto" w:hAnsi="Roboto"/>
+        </w:rPr>
+      </w:pPr>
+      <w:r>
+        <w:rPr>
           <w:rFonts w:ascii="Roboto" w:cs="Roboto" w:eastAsia="Roboto" w:hAnsi="Roboto"/>
           <w:rtl w:val="0"/>
         </w:rPr>
@@ -1842,7 +2452,7 @@
           <w:rFonts w:ascii="Roboto" w:cs="Roboto" w:eastAsia="Roboto" w:hAnsi="Roboto"/>
           <w:rtl w:val="0"/>
         </w:rPr>
-        <w:t xml:space="preserve">Although some classes in the system require a higher method count, the number of classes with an absurdly high WMC is a clear sign that their responsibilities should be subdivided into smaller classes (</w:t>
+        <w:t xml:space="preserve">Although some classes in the system require a higher method count, the number of classes with an absurdly high WMC is a clear indication that their responsibilities should be subdivided into smaller classes (</w:t>
       </w:r>
       <w:r>
         <w:rPr>

</xml_diff>